<commit_message>
segundo envio de git
</commit_message>
<xml_diff>
--- a/Texto.docx
+++ b/Texto.docx
@@ -12,7 +12,63 @@
         <w:rPr>
           <w:lang w:val="es-ES"/>
         </w:rPr>
-        <w:t>Esta es mi primer prueba utilizando git</w:t>
+        <w:t xml:space="preserve">Esta es mi </w:t>
+      </w:r>
+      <w:proofErr w:type="gramStart"/>
+      <w:r>
+        <w:rPr>
+          <w:lang w:val="es-ES"/>
+        </w:rPr>
+        <w:t>primer prueba</w:t>
+      </w:r>
+      <w:proofErr w:type="gramEnd"/>
+      <w:r>
+        <w:rPr>
+          <w:lang w:val="es-ES"/>
+        </w:rPr>
+        <w:t xml:space="preserve"> utilizando </w:t>
+      </w:r>
+      <w:proofErr w:type="spellStart"/>
+      <w:r>
+        <w:rPr>
+          <w:lang w:val="es-ES"/>
+        </w:rPr>
+        <w:t>git</w:t>
+      </w:r>
+      <w:proofErr w:type="spellEnd"/>
+    </w:p>
+    <w:p>
+      <w:pPr>
+        <w:rPr>
+          <w:lang w:val="es-ES"/>
+        </w:rPr>
+      </w:pPr>
+    </w:p>
+    <w:p>
+      <w:pPr>
+        <w:rPr>
+          <w:lang w:val="es-ES"/>
+        </w:rPr>
+      </w:pPr>
+      <w:r>
+        <w:rPr>
+          <w:lang w:val="es-ES"/>
+        </w:rPr>
+        <w:t xml:space="preserve">Estuve poniendo </w:t>
+      </w:r>
+      <w:proofErr w:type="spellStart"/>
+      <w:r>
+        <w:rPr>
+          <w:lang w:val="es-ES"/>
+        </w:rPr>
+        <w:t>mas</w:t>
+      </w:r>
+      <w:proofErr w:type="spellEnd"/>
+      <w:r>
+        <w:rPr>
+          <w:lang w:val="es-ES"/>
+        </w:rPr>
+        <w:t xml:space="preserve"> texto</w:t>
       </w:r>
     </w:p>
     <w:sectPr>

</xml_diff>

<commit_message>
tercer envio de git
</commit_message>
<xml_diff>
--- a/Texto.docx
+++ b/Texto.docx
@@ -69,6 +69,12 @@
           <w:lang w:val="es-ES"/>
         </w:rPr>
         <w:t xml:space="preserve"> texto</w:t>
+      </w:r>
+      <w:r>
+        <w:rPr>
+          <w:lang w:val="es-ES"/>
+        </w:rPr>
+        <w:t xml:space="preserve"> y finalmente mas.</w:t>
       </w:r>
     </w:p>
     <w:sectPr>

</xml_diff>